<commit_message>
font for score and menu, redraw bg1
</commit_message>
<xml_diff>
--- a/old_assets/bg1.docx
+++ b/old_assets/bg1.docx
@@ -10,13 +10,13 @@
         <mc:AlternateContent>
           <mc:Choice Requires="wps">
             <w:drawing>
-              <wp:anchor distT="0" distB="0" distL="114300" distR="114300" simplePos="0" relativeHeight="251659264" behindDoc="0" locked="0" layoutInCell="1" allowOverlap="1" wp14:anchorId="5EC0492A" wp14:editId="43E3ADBC">
+              <wp:anchor distT="0" distB="0" distL="114300" distR="114300" simplePos="0" relativeHeight="251659264" behindDoc="0" locked="0" layoutInCell="1" allowOverlap="1" wp14:anchorId="5EC0492A" wp14:editId="521E6BA3">
                 <wp:simplePos x="0" y="0"/>
                 <wp:positionH relativeFrom="column">
-                  <wp:posOffset>1120140</wp:posOffset>
+                  <wp:posOffset>601980</wp:posOffset>
                 </wp:positionH>
                 <wp:positionV relativeFrom="paragraph">
-                  <wp:posOffset>346488</wp:posOffset>
+                  <wp:posOffset>888321</wp:posOffset>
                 </wp:positionV>
                 <wp:extent cx="1828800" cy="1124124"/>
                 <wp:effectExtent l="0" t="0" r="0" b="0"/>
@@ -46,11 +46,10 @@
                             <w:pPr>
                               <w:jc w:val="center"/>
                               <w:rPr>
-                                <w:rFonts w:ascii="STHupo" w:eastAsia="STHupo"/>
-                                <w:b/>
+                                <w:rFonts w:ascii="Balonku" w:eastAsia="STHupo" w:hAnsi="Balonku"/>
                                 <w:color w:val="00B0F0"/>
-                                <w:sz w:val="102"/>
-                                <w:szCs w:val="102"/>
+                                <w:sz w:val="96"/>
+                                <w:szCs w:val="96"/>
                                 <w:lang w:val="en-US"/>
                                 <w14:shadow w14:blurRad="0" w14:dist="38100" w14:dir="2700000" w14:sx="100000" w14:sy="100000" w14:kx="0" w14:ky="0" w14:algn="bl">
                                   <w14:schemeClr w14:val="accent5"/>
@@ -66,11 +65,10 @@
                             </w:pPr>
                             <w:r>
                               <w:rPr>
-                                <w:rFonts w:ascii="STHupo" w:eastAsia="STHupo" w:hint="eastAsia"/>
-                                <w:b/>
+                                <w:rFonts w:ascii="Balonku" w:eastAsia="STHupo" w:hAnsi="Balonku"/>
                                 <w:color w:val="00B0F0"/>
-                                <w:sz w:val="102"/>
-                                <w:szCs w:val="102"/>
+                                <w:sz w:val="96"/>
+                                <w:szCs w:val="96"/>
                                 <w:lang w:val="en-US"/>
                                 <w14:shadow w14:blurRad="0" w14:dist="38100" w14:dir="2700000" w14:sx="100000" w14:sy="100000" w14:kx="0" w14:ky="0" w14:algn="bl">
                                   <w14:schemeClr w14:val="accent5"/>
@@ -90,11 +88,10 @@
                             <w:pPr>
                               <w:jc w:val="center"/>
                               <w:rPr>
-                                <w:rFonts w:ascii="STHupo" w:eastAsia="STHupo" w:hint="eastAsia"/>
-                                <w:b/>
+                                <w:rFonts w:ascii="Balonku" w:eastAsia="STHupo" w:hAnsi="Balonku"/>
                                 <w:color w:val="00B0F0"/>
-                                <w:sz w:val="102"/>
-                                <w:szCs w:val="102"/>
+                                <w:sz w:val="96"/>
+                                <w:szCs w:val="96"/>
                                 <w:lang w:val="en-US"/>
                                 <w14:shadow w14:blurRad="0" w14:dist="38100" w14:dir="2700000" w14:sx="100000" w14:sy="100000" w14:kx="0" w14:ky="0" w14:algn="bl">
                                   <w14:schemeClr w14:val="accent5"/>
@@ -137,19 +134,17 @@
                 <v:stroke joinstyle="miter"/>
                 <v:path gradientshapeok="t" o:connecttype="rect"/>
               </v:shapetype>
-              <v:shape id="Надпись 1" o:spid="_x0000_s1026" type="#_x0000_t202" style="position:absolute;margin-left:88.2pt;margin-top:27.3pt;width:2in;height:88.5pt;z-index:251659264;visibility:visible;mso-wrap-style:none;mso-width-percent:0;mso-height-percent:0;mso-wrap-distance-left:9pt;mso-wrap-distance-top:0;mso-wrap-distance-right:9pt;mso-wrap-distance-bottom:0;mso-position-horizontal:absolute;mso-position-horizontal-relative:text;mso-position-vertical:absolute;mso-position-vertical-relative:text;mso-width-percent:0;mso-height-percent:0;mso-width-relative:margin;mso-height-relative:margin;v-text-anchor:top" o:gfxdata="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" filled="f" stroked="f">
-                <v:fill o:detectmouseclick="t"/>
+              <v:shape id="Надпись 1" o:spid="_x0000_s1026" type="#_x0000_t202" style="position:absolute;margin-left:47.4pt;margin-top:69.95pt;width:2in;height:88.5pt;z-index:251659264;visibility:visible;mso-wrap-style:none;mso-width-percent:0;mso-height-percent:0;mso-wrap-distance-left:9pt;mso-wrap-distance-top:0;mso-wrap-distance-right:9pt;mso-wrap-distance-bottom:0;mso-position-horizontal:absolute;mso-position-horizontal-relative:text;mso-position-vertical:absolute;mso-position-vertical-relative:text;mso-width-percent:0;mso-height-percent:0;mso-width-relative:margin;mso-height-relative:margin;v-text-anchor:top" o:gfxdata="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" filled="f" stroked="f">
                 <v:textbox>
                   <w:txbxContent>
                     <w:p>
                       <w:pPr>
                         <w:jc w:val="center"/>
                         <w:rPr>
-                          <w:rFonts w:ascii="STHupo" w:eastAsia="STHupo"/>
-                          <w:b/>
+                          <w:rFonts w:ascii="Balonku" w:eastAsia="STHupo" w:hAnsi="Balonku"/>
                           <w:color w:val="00B0F0"/>
-                          <w:sz w:val="102"/>
-                          <w:szCs w:val="102"/>
+                          <w:sz w:val="96"/>
+                          <w:szCs w:val="96"/>
                           <w:lang w:val="en-US"/>
                           <w14:shadow w14:blurRad="0" w14:dist="38100" w14:dir="2700000" w14:sx="100000" w14:sy="100000" w14:kx="0" w14:ky="0" w14:algn="bl">
                             <w14:schemeClr w14:val="accent5"/>
@@ -165,11 +160,10 @@
                       </w:pPr>
                       <w:r>
                         <w:rPr>
-                          <w:rFonts w:ascii="STHupo" w:eastAsia="STHupo" w:hint="eastAsia"/>
-                          <w:b/>
+                          <w:rFonts w:ascii="Balonku" w:eastAsia="STHupo" w:hAnsi="Balonku"/>
                           <w:color w:val="00B0F0"/>
-                          <w:sz w:val="102"/>
-                          <w:szCs w:val="102"/>
+                          <w:sz w:val="96"/>
+                          <w:szCs w:val="96"/>
                           <w:lang w:val="en-US"/>
                           <w14:shadow w14:blurRad="0" w14:dist="38100" w14:dir="2700000" w14:sx="100000" w14:sy="100000" w14:kx="0" w14:ky="0" w14:algn="bl">
                             <w14:schemeClr w14:val="accent5"/>
@@ -189,11 +183,10 @@
                       <w:pPr>
                         <w:jc w:val="center"/>
                         <w:rPr>
-                          <w:rFonts w:ascii="STHupo" w:eastAsia="STHupo" w:hint="eastAsia"/>
-                          <w:b/>
+                          <w:rFonts w:ascii="Balonku" w:eastAsia="STHupo" w:hAnsi="Balonku"/>
                           <w:color w:val="00B0F0"/>
-                          <w:sz w:val="102"/>
-                          <w:szCs w:val="102"/>
+                          <w:sz w:val="96"/>
+                          <w:szCs w:val="96"/>
                           <w:lang w:val="en-US"/>
                           <w14:shadow w14:blurRad="0" w14:dist="38100" w14:dir="2700000" w14:sx="100000" w14:sy="100000" w14:kx="0" w14:ky="0" w14:algn="bl">
                             <w14:schemeClr w14:val="accent5"/>

</xml_diff>